<commit_message>
Update what was completed today
</commit_message>
<xml_diff>
--- a/Road Map.docx
+++ b/Road Map.docx
@@ -38,13 +38,15 @@
         <w:spacing w:after="0" w:line="240" w:lineRule="auto"/>
         <w:rPr>
           <w:rFonts w:ascii="Arial" w:eastAsia="Times New Roman" w:hAnsi="Arial" w:cs="Times New Roman"/>
-          <w:sz w:val="29"/>
-          <w:szCs w:val="29"/>
-        </w:rPr>
-      </w:pPr>
-      <w:r>
-        <w:rPr>
-          <w:rFonts w:ascii="Arial" w:eastAsia="Times New Roman" w:hAnsi="Arial" w:cs="Times New Roman"/>
+          <w:strike/>
+          <w:sz w:val="29"/>
+          <w:szCs w:val="29"/>
+        </w:rPr>
+      </w:pPr>
+      <w:r>
+        <w:rPr>
+          <w:rFonts w:ascii="Arial" w:eastAsia="Times New Roman" w:hAnsi="Arial" w:cs="Times New Roman"/>
+          <w:strike/>
           <w:sz w:val="29"/>
           <w:szCs w:val="29"/>
         </w:rPr>
@@ -62,13 +64,15 @@
         <w:spacing w:after="0" w:line="240" w:lineRule="auto"/>
         <w:rPr>
           <w:rFonts w:ascii="Arial" w:eastAsia="Times New Roman" w:hAnsi="Arial" w:cs="Times New Roman"/>
-          <w:sz w:val="29"/>
-          <w:szCs w:val="29"/>
-        </w:rPr>
-      </w:pPr>
-      <w:r>
-        <w:rPr>
-          <w:rFonts w:ascii="Arial" w:eastAsia="Times New Roman" w:hAnsi="Arial" w:cs="Times New Roman"/>
+          <w:strike/>
+          <w:sz w:val="29"/>
+          <w:szCs w:val="29"/>
+        </w:rPr>
+      </w:pPr>
+      <w:r>
+        <w:rPr>
+          <w:rFonts w:ascii="Arial" w:eastAsia="Times New Roman" w:hAnsi="Arial" w:cs="Times New Roman"/>
+          <w:strike/>
           <w:sz w:val="29"/>
           <w:szCs w:val="29"/>
         </w:rPr>
@@ -231,58 +235,82 @@
         <w:spacing w:after="0" w:line="240" w:lineRule="auto"/>
         <w:rPr>
           <w:rFonts w:ascii="Arial" w:eastAsia="Times New Roman" w:hAnsi="Arial" w:cs="Times New Roman"/>
-          <w:sz w:val="29"/>
-          <w:szCs w:val="29"/>
-        </w:rPr>
-      </w:pPr>
-      <w:r>
-        <w:rPr>
-          <w:rFonts w:ascii="Arial" w:eastAsia="Times New Roman" w:hAnsi="Arial" w:cs="Times New Roman"/>
-          <w:sz w:val="29"/>
-          <w:szCs w:val="29"/>
-        </w:rPr>
-        <w:t>Finish Board GUI</w:t>
-      </w:r>
-    </w:p>
-    <w:p>
-      <w:pPr>
-        <w:shd w:val="clear" w:color="auto" w:fill="F2F2F2"/>
-        <w:spacing w:after="0" w:line="240" w:lineRule="auto"/>
-        <w:rPr>
-          <w:rFonts w:ascii="Arial" w:eastAsia="Times New Roman" w:hAnsi="Arial" w:cs="Times New Roman"/>
-          <w:sz w:val="29"/>
-          <w:szCs w:val="29"/>
-        </w:rPr>
-      </w:pPr>
-      <w:r>
-        <w:rPr>
-          <w:rFonts w:ascii="Arial" w:eastAsia="Times New Roman" w:hAnsi="Arial" w:cs="Times New Roman"/>
+          <w:strike/>
+          <w:sz w:val="29"/>
+          <w:szCs w:val="29"/>
+        </w:rPr>
+      </w:pPr>
+      <w:r>
+        <w:rPr>
+          <w:rFonts w:ascii="Arial" w:eastAsia="Times New Roman" w:hAnsi="Arial" w:cs="Times New Roman"/>
+          <w:strike/>
+          <w:sz w:val="29"/>
+          <w:szCs w:val="29"/>
+        </w:rPr>
+        <w:t>Create initial GUI and tiles</w:t>
+      </w:r>
+    </w:p>
+    <w:p>
+      <w:pPr>
+        <w:shd w:val="clear" w:color="auto" w:fill="F2F2F2"/>
+        <w:spacing w:after="0" w:line="240" w:lineRule="auto"/>
+        <w:rPr>
+          <w:rFonts w:ascii="Arial" w:eastAsia="Times New Roman" w:hAnsi="Arial" w:cs="Times New Roman"/>
+          <w:strike/>
+          <w:sz w:val="29"/>
+          <w:szCs w:val="29"/>
+        </w:rPr>
+      </w:pPr>
+      <w:r>
+        <w:rPr>
+          <w:rFonts w:ascii="Arial" w:eastAsia="Times New Roman" w:hAnsi="Arial" w:cs="Times New Roman"/>
+          <w:strike/>
           <w:sz w:val="29"/>
           <w:szCs w:val="29"/>
         </w:rPr>
         <w:t>Finish Cell Class</w:t>
       </w:r>
-    </w:p>
-    <w:p>
-      <w:pPr>
-        <w:shd w:val="clear" w:color="auto" w:fill="F2F2F2"/>
-        <w:spacing w:after="0" w:line="240" w:lineRule="auto"/>
-        <w:rPr>
-          <w:rFonts w:ascii="Arial" w:eastAsia="Times New Roman" w:hAnsi="Arial" w:cs="Times New Roman"/>
-          <w:sz w:val="29"/>
-          <w:szCs w:val="29"/>
-        </w:rPr>
-      </w:pPr>
-      <w:r>
-        <w:rPr>
-          <w:rFonts w:ascii="Arial" w:eastAsia="Times New Roman" w:hAnsi="Arial" w:cs="Times New Roman"/>
-          <w:sz w:val="29"/>
-          <w:szCs w:val="29"/>
-        </w:rPr>
-        <w:t>Make Progress on Board Class</w:t>
+      <w:r>
+        <w:rPr>
+          <w:rFonts w:ascii="Arial" w:eastAsia="Times New Roman" w:hAnsi="Arial" w:cs="Times New Roman"/>
+          <w:strike/>
+          <w:sz w:val="29"/>
+          <w:szCs w:val="29"/>
+        </w:rPr>
+        <w:t xml:space="preserve"> Methods</w:t>
       </w:r>
       <w:bookmarkStart w:id="0" w:name="_GoBack"/>
       <w:bookmarkEnd w:id="0"/>
+    </w:p>
+    <w:p>
+      <w:pPr>
+        <w:shd w:val="clear" w:color="auto" w:fill="F2F2F2"/>
+        <w:spacing w:after="0" w:line="240" w:lineRule="auto"/>
+        <w:rPr>
+          <w:rFonts w:ascii="Arial" w:eastAsia="Times New Roman" w:hAnsi="Arial" w:cs="Times New Roman"/>
+          <w:strike/>
+          <w:sz w:val="29"/>
+          <w:szCs w:val="29"/>
+        </w:rPr>
+      </w:pPr>
+      <w:r>
+        <w:rPr>
+          <w:rFonts w:ascii="Arial" w:eastAsia="Times New Roman" w:hAnsi="Arial" w:cs="Times New Roman"/>
+          <w:strike/>
+          <w:sz w:val="29"/>
+          <w:szCs w:val="29"/>
+        </w:rPr>
+        <w:t>Make Progress on Board Class</w:t>
+      </w:r>
+      <w:r>
+        <w:rPr>
+          <w:rFonts w:ascii="Arial" w:eastAsia="Times New Roman" w:hAnsi="Arial" w:cs="Times New Roman"/>
+          <w:strike/>
+          <w:sz w:val="29"/>
+          <w:szCs w:val="29"/>
+        </w:rPr>
+        <w:t xml:space="preserve"> and how to tackle it</w:t>
+      </w:r>
     </w:p>
     <w:p>
       <w:pPr>
@@ -1048,6 +1076,7 @@
     <w:lsdException w:name="HTML Sample" w:semiHidden="1" w:unhideWhenUsed="1"/>
     <w:lsdException w:name="HTML Typewriter" w:semiHidden="1" w:unhideWhenUsed="1"/>
     <w:lsdException w:name="HTML Variable" w:semiHidden="1" w:unhideWhenUsed="1"/>
+    <w:lsdException w:name="Normal Table" w:semiHidden="1" w:unhideWhenUsed="1"/>
     <w:lsdException w:name="annotation subject" w:semiHidden="1" w:unhideWhenUsed="1"/>
     <w:lsdException w:name="No List" w:semiHidden="1" w:unhideWhenUsed="1"/>
     <w:lsdException w:name="Outline List 1" w:semiHidden="1" w:unhideWhenUsed="1"/>
@@ -1094,8 +1123,10 @@
     <w:lsdException w:name="Table Subtle 2" w:semiHidden="1" w:unhideWhenUsed="1"/>
     <w:lsdException w:name="Table Web 1" w:semiHidden="1" w:unhideWhenUsed="1"/>
     <w:lsdException w:name="Table Web 2" w:semiHidden="1" w:unhideWhenUsed="1"/>
+    <w:lsdException w:name="Table Web 3" w:semiHidden="1" w:unhideWhenUsed="1"/>
     <w:lsdException w:name="Balloon Text" w:semiHidden="1" w:unhideWhenUsed="1"/>
     <w:lsdException w:name="Table Grid" w:uiPriority="39"/>
+    <w:lsdException w:name="Table Theme" w:semiHidden="1" w:unhideWhenUsed="1"/>
     <w:lsdException w:name="Placeholder Text" w:semiHidden="1"/>
     <w:lsdException w:name="No Spacing" w:uiPriority="1" w:qFormat="1"/>
     <w:lsdException w:name="Light Shading" w:uiPriority="60"/>

</xml_diff>

<commit_message>
Added colors to numbers and Bolded text
</commit_message>
<xml_diff>
--- a/Road Map.docx
+++ b/Road Map.docx
@@ -281,182 +281,6 @@
         </w:rPr>
         <w:t>Make Progress on Board Class</w:t>
       </w:r>
-    </w:p>
-    <w:p>
-      <w:pPr>
-        <w:shd w:val="clear" w:color="auto" w:fill="F2F2F2"/>
-        <w:spacing w:after="0" w:line="240" w:lineRule="auto"/>
-        <w:rPr>
-          <w:rFonts w:ascii="Arial" w:eastAsia="Times New Roman" w:hAnsi="Arial" w:cs="Times New Roman"/>
-          <w:sz w:val="29"/>
-          <w:szCs w:val="29"/>
-        </w:rPr>
-      </w:pPr>
-    </w:p>
-    <w:p>
-      <w:pPr>
-        <w:shd w:val="clear" w:color="auto" w:fill="F2F2F2"/>
-        <w:spacing w:after="0" w:line="240" w:lineRule="auto"/>
-        <w:rPr>
-          <w:rFonts w:ascii="Arial" w:eastAsia="Times New Roman" w:hAnsi="Arial" w:cs="Times New Roman"/>
-          <w:sz w:val="28"/>
-          <w:szCs w:val="28"/>
-        </w:rPr>
-      </w:pPr>
-      <w:r>
-        <w:rPr>
-          <w:rFonts w:ascii="Arial" w:eastAsia="Times New Roman" w:hAnsi="Arial" w:cs="Times New Roman"/>
-          <w:sz w:val="28"/>
-          <w:szCs w:val="28"/>
-        </w:rPr>
-        <w:t>March 20/21 – Review for LP2</w:t>
-      </w:r>
-    </w:p>
-    <w:p>
-      <w:pPr>
-        <w:shd w:val="clear" w:color="auto" w:fill="F2F2F2"/>
-        <w:spacing w:after="0" w:line="240" w:lineRule="auto"/>
-        <w:rPr>
-          <w:rFonts w:ascii="Arial" w:eastAsia="Times New Roman" w:hAnsi="Arial" w:cs="Times New Roman"/>
-          <w:sz w:val="29"/>
-          <w:szCs w:val="29"/>
-        </w:rPr>
-      </w:pPr>
-      <w:r>
-        <w:rPr>
-          <w:rFonts w:ascii="Arial" w:eastAsia="Times New Roman" w:hAnsi="Arial" w:cs="Times New Roman"/>
-          <w:sz w:val="29"/>
-          <w:szCs w:val="29"/>
-        </w:rPr>
-        <w:t>•</w:t>
-      </w:r>
-    </w:p>
-    <w:p>
-      <w:pPr>
-        <w:shd w:val="clear" w:color="auto" w:fill="F2F2F2"/>
-        <w:spacing w:after="0" w:line="240" w:lineRule="auto"/>
-        <w:rPr>
-          <w:rFonts w:ascii="Arial" w:eastAsia="Times New Roman" w:hAnsi="Arial" w:cs="Times New Roman"/>
-          <w:sz w:val="29"/>
-          <w:szCs w:val="29"/>
-        </w:rPr>
-      </w:pPr>
-    </w:p>
-    <w:p>
-      <w:pPr>
-        <w:shd w:val="clear" w:color="auto" w:fill="F2F2F2"/>
-        <w:spacing w:after="0" w:line="240" w:lineRule="auto"/>
-        <w:rPr>
-          <w:rFonts w:ascii="Arial" w:eastAsia="Times New Roman" w:hAnsi="Arial" w:cs="Times New Roman"/>
-          <w:sz w:val="28"/>
-          <w:szCs w:val="28"/>
-        </w:rPr>
-      </w:pPr>
-      <w:r>
-        <w:rPr>
-          <w:rFonts w:ascii="Arial" w:eastAsia="Times New Roman" w:hAnsi="Arial" w:cs="Times New Roman"/>
-          <w:sz w:val="28"/>
-          <w:szCs w:val="28"/>
-        </w:rPr>
-        <w:t>March 22 – Practical 2</w:t>
-      </w:r>
-    </w:p>
-    <w:p>
-      <w:pPr>
-        <w:shd w:val="clear" w:color="auto" w:fill="F2F2F2"/>
-        <w:spacing w:after="0" w:line="240" w:lineRule="auto"/>
-        <w:rPr>
-          <w:rFonts w:ascii="Arial" w:eastAsia="Times New Roman" w:hAnsi="Arial" w:cs="Times New Roman"/>
-          <w:sz w:val="29"/>
-          <w:szCs w:val="29"/>
-        </w:rPr>
-      </w:pPr>
-      <w:r>
-        <w:rPr>
-          <w:rFonts w:ascii="Arial" w:eastAsia="Times New Roman" w:hAnsi="Arial" w:cs="Times New Roman"/>
-          <w:sz w:val="29"/>
-          <w:szCs w:val="29"/>
-        </w:rPr>
-        <w:t>•</w:t>
-      </w:r>
-    </w:p>
-    <w:p>
-      <w:pPr>
-        <w:shd w:val="clear" w:color="auto" w:fill="F2F2F2"/>
-        <w:spacing w:after="0" w:line="240" w:lineRule="auto"/>
-        <w:rPr>
-          <w:rFonts w:ascii="Arial" w:eastAsia="Times New Roman" w:hAnsi="Arial" w:cs="Times New Roman"/>
-          <w:sz w:val="29"/>
-          <w:szCs w:val="29"/>
-        </w:rPr>
-      </w:pPr>
-    </w:p>
-    <w:p>
-      <w:pPr>
-        <w:shd w:val="clear" w:color="auto" w:fill="F2F2F2"/>
-        <w:spacing w:after="0" w:line="240" w:lineRule="auto"/>
-        <w:rPr>
-          <w:rFonts w:ascii="Arial" w:eastAsia="Times New Roman" w:hAnsi="Arial" w:cs="Times New Roman"/>
-          <w:sz w:val="28"/>
-          <w:szCs w:val="28"/>
-        </w:rPr>
-      </w:pPr>
-      <w:r>
-        <w:rPr>
-          <w:rFonts w:ascii="Arial" w:eastAsia="Times New Roman" w:hAnsi="Arial" w:cs="Times New Roman"/>
-          <w:sz w:val="28"/>
-          <w:szCs w:val="28"/>
-        </w:rPr>
-        <w:t>March 25/26</w:t>
-      </w:r>
-    </w:p>
-    <w:p>
-      <w:pPr>
-        <w:pStyle w:val="ListParagraph"/>
-        <w:numPr>
-          <w:ilvl w:val="0"/>
-          <w:numId w:val="5"/>
-        </w:numPr>
-        <w:shd w:val="clear" w:color="auto" w:fill="F2F2F2"/>
-        <w:spacing w:after="0" w:line="240" w:lineRule="auto"/>
-        <w:rPr>
-          <w:rFonts w:ascii="Arial" w:eastAsia="Times New Roman" w:hAnsi="Arial" w:cs="Times New Roman"/>
-          <w:sz w:val="29"/>
-          <w:szCs w:val="29"/>
-        </w:rPr>
-      </w:pPr>
-      <w:r>
-        <w:rPr>
-          <w:rFonts w:ascii="Arial" w:eastAsia="Times New Roman" w:hAnsi="Arial" w:cs="Times New Roman"/>
-          <w:sz w:val="29"/>
-          <w:szCs w:val="29"/>
-        </w:rPr>
-        <w:t>Work on Board Functionality</w:t>
-      </w:r>
-    </w:p>
-    <w:p>
-      <w:pPr>
-        <w:pStyle w:val="ListParagraph"/>
-        <w:numPr>
-          <w:ilvl w:val="0"/>
-          <w:numId w:val="5"/>
-        </w:numPr>
-        <w:shd w:val="clear" w:color="auto" w:fill="F2F2F2"/>
-        <w:spacing w:after="0" w:line="240" w:lineRule="auto"/>
-        <w:rPr>
-          <w:rFonts w:ascii="Arial" w:eastAsia="Times New Roman" w:hAnsi="Arial" w:cs="Times New Roman"/>
-          <w:sz w:val="29"/>
-          <w:szCs w:val="29"/>
-        </w:rPr>
-      </w:pPr>
-      <w:r>
-        <w:rPr>
-          <w:rFonts w:ascii="Arial" w:eastAsia="Times New Roman" w:hAnsi="Arial" w:cs="Times New Roman"/>
-          <w:sz w:val="29"/>
-          <w:szCs w:val="29"/>
-        </w:rPr>
-        <w:t>GUI Update</w:t>
-      </w:r>
       <w:bookmarkStart w:id="0" w:name="_GoBack"/>
       <w:bookmarkEnd w:id="0"/>
     </w:p>
@@ -487,56 +311,185 @@
           <w:sz w:val="28"/>
           <w:szCs w:val="28"/>
         </w:rPr>
+        <w:t>March 20/21 – Review for LP2</w:t>
+      </w:r>
+    </w:p>
+    <w:p>
+      <w:pPr>
+        <w:shd w:val="clear" w:color="auto" w:fill="F2F2F2"/>
+        <w:spacing w:after="0" w:line="240" w:lineRule="auto"/>
+        <w:rPr>
+          <w:rFonts w:ascii="Arial" w:eastAsia="Times New Roman" w:hAnsi="Arial" w:cs="Times New Roman"/>
+          <w:sz w:val="29"/>
+          <w:szCs w:val="29"/>
+        </w:rPr>
+      </w:pPr>
+      <w:r>
+        <w:rPr>
+          <w:rFonts w:ascii="Arial" w:eastAsia="Times New Roman" w:hAnsi="Arial" w:cs="Times New Roman"/>
+          <w:sz w:val="29"/>
+          <w:szCs w:val="29"/>
+        </w:rPr>
+        <w:t>•</w:t>
+      </w:r>
+    </w:p>
+    <w:p>
+      <w:pPr>
+        <w:shd w:val="clear" w:color="auto" w:fill="F2F2F2"/>
+        <w:spacing w:after="0" w:line="240" w:lineRule="auto"/>
+        <w:rPr>
+          <w:rFonts w:ascii="Arial" w:eastAsia="Times New Roman" w:hAnsi="Arial" w:cs="Times New Roman"/>
+          <w:sz w:val="29"/>
+          <w:szCs w:val="29"/>
+        </w:rPr>
+      </w:pPr>
+    </w:p>
+    <w:p>
+      <w:pPr>
+        <w:shd w:val="clear" w:color="auto" w:fill="F2F2F2"/>
+        <w:spacing w:after="0" w:line="240" w:lineRule="auto"/>
+        <w:rPr>
+          <w:rFonts w:ascii="Arial" w:eastAsia="Times New Roman" w:hAnsi="Arial" w:cs="Times New Roman"/>
+          <w:sz w:val="28"/>
+          <w:szCs w:val="28"/>
+        </w:rPr>
+      </w:pPr>
+      <w:r>
+        <w:rPr>
+          <w:rFonts w:ascii="Arial" w:eastAsia="Times New Roman" w:hAnsi="Arial" w:cs="Times New Roman"/>
+          <w:sz w:val="28"/>
+          <w:szCs w:val="28"/>
+        </w:rPr>
+        <w:t>March 22 – Practical 2</w:t>
+      </w:r>
+    </w:p>
+    <w:p>
+      <w:pPr>
+        <w:shd w:val="clear" w:color="auto" w:fill="F2F2F2"/>
+        <w:spacing w:after="0" w:line="240" w:lineRule="auto"/>
+        <w:rPr>
+          <w:rFonts w:ascii="Arial" w:eastAsia="Times New Roman" w:hAnsi="Arial" w:cs="Times New Roman"/>
+          <w:sz w:val="29"/>
+          <w:szCs w:val="29"/>
+        </w:rPr>
+      </w:pPr>
+      <w:r>
+        <w:rPr>
+          <w:rFonts w:ascii="Arial" w:eastAsia="Times New Roman" w:hAnsi="Arial" w:cs="Times New Roman"/>
+          <w:sz w:val="29"/>
+          <w:szCs w:val="29"/>
+        </w:rPr>
+        <w:t>•</w:t>
+      </w:r>
+    </w:p>
+    <w:p>
+      <w:pPr>
+        <w:shd w:val="clear" w:color="auto" w:fill="F2F2F2"/>
+        <w:spacing w:after="0" w:line="240" w:lineRule="auto"/>
+        <w:rPr>
+          <w:rFonts w:ascii="Arial" w:eastAsia="Times New Roman" w:hAnsi="Arial" w:cs="Times New Roman"/>
+          <w:sz w:val="29"/>
+          <w:szCs w:val="29"/>
+        </w:rPr>
+      </w:pPr>
+    </w:p>
+    <w:p>
+      <w:pPr>
+        <w:shd w:val="clear" w:color="auto" w:fill="F2F2F2"/>
+        <w:spacing w:after="0" w:line="240" w:lineRule="auto"/>
+        <w:rPr>
+          <w:rFonts w:ascii="Arial" w:eastAsia="Times New Roman" w:hAnsi="Arial" w:cs="Times New Roman"/>
+          <w:sz w:val="28"/>
+          <w:szCs w:val="28"/>
+        </w:rPr>
+      </w:pPr>
+      <w:r>
+        <w:rPr>
+          <w:rFonts w:ascii="Arial" w:eastAsia="Times New Roman" w:hAnsi="Arial" w:cs="Times New Roman"/>
+          <w:sz w:val="28"/>
+          <w:szCs w:val="28"/>
+        </w:rPr>
+        <w:t>March 25/26</w:t>
+      </w:r>
+    </w:p>
+    <w:p>
+      <w:pPr>
+        <w:shd w:val="clear" w:color="auto" w:fill="F2F2F2"/>
+        <w:spacing w:after="0" w:line="240" w:lineRule="auto"/>
+        <w:rPr>
+          <w:rFonts w:ascii="Arial" w:eastAsia="Times New Roman" w:hAnsi="Arial" w:cs="Times New Roman"/>
+          <w:sz w:val="29"/>
+          <w:szCs w:val="29"/>
+        </w:rPr>
+      </w:pPr>
+      <w:r>
+        <w:rPr>
+          <w:rFonts w:ascii="Arial" w:eastAsia="Times New Roman" w:hAnsi="Arial" w:cs="Times New Roman"/>
+          <w:sz w:val="29"/>
+          <w:szCs w:val="29"/>
+        </w:rPr>
+        <w:t>•</w:t>
+      </w:r>
+    </w:p>
+    <w:p>
+      <w:pPr>
+        <w:shd w:val="clear" w:color="auto" w:fill="F2F2F2"/>
+        <w:spacing w:after="0" w:line="240" w:lineRule="auto"/>
+        <w:rPr>
+          <w:rFonts w:ascii="Arial" w:eastAsia="Times New Roman" w:hAnsi="Arial" w:cs="Times New Roman"/>
+          <w:sz w:val="29"/>
+          <w:szCs w:val="29"/>
+        </w:rPr>
+      </w:pPr>
+    </w:p>
+    <w:p>
+      <w:pPr>
+        <w:shd w:val="clear" w:color="auto" w:fill="F2F2F2"/>
+        <w:spacing w:after="0" w:line="240" w:lineRule="auto"/>
+        <w:rPr>
+          <w:rFonts w:ascii="Arial" w:eastAsia="Times New Roman" w:hAnsi="Arial" w:cs="Times New Roman"/>
+          <w:sz w:val="28"/>
+          <w:szCs w:val="28"/>
+        </w:rPr>
+      </w:pPr>
+      <w:r>
+        <w:rPr>
+          <w:rFonts w:ascii="Arial" w:eastAsia="Times New Roman" w:hAnsi="Arial" w:cs="Times New Roman"/>
+          <w:sz w:val="28"/>
+          <w:szCs w:val="28"/>
+        </w:rPr>
         <w:t>March 27/28</w:t>
       </w:r>
     </w:p>
     <w:p>
       <w:pPr>
-        <w:pStyle w:val="ListParagraph"/>
-        <w:numPr>
-          <w:ilvl w:val="0"/>
-          <w:numId w:val="4"/>
-        </w:numPr>
-        <w:shd w:val="clear" w:color="auto" w:fill="F2F2F2"/>
-        <w:spacing w:after="0" w:line="240" w:lineRule="auto"/>
-        <w:rPr>
-          <w:rFonts w:ascii="Arial" w:eastAsia="Times New Roman" w:hAnsi="Arial" w:cs="Times New Roman"/>
-          <w:sz w:val="29"/>
-          <w:szCs w:val="29"/>
-        </w:rPr>
-      </w:pPr>
-      <w:r>
-        <w:rPr>
-          <w:rFonts w:ascii="Arial" w:eastAsia="Times New Roman" w:hAnsi="Arial" w:cs="Times New Roman"/>
-          <w:sz w:val="29"/>
-          <w:szCs w:val="29"/>
-        </w:rPr>
-        <w:t>Detailed Comments</w:t>
-      </w:r>
-    </w:p>
-    <w:p>
-      <w:pPr>
-        <w:pStyle w:val="ListParagraph"/>
-        <w:numPr>
-          <w:ilvl w:val="0"/>
-          <w:numId w:val="4"/>
-        </w:numPr>
-        <w:shd w:val="clear" w:color="auto" w:fill="F2F2F2"/>
-        <w:spacing w:after="0" w:line="240" w:lineRule="auto"/>
-        <w:rPr>
-          <w:rFonts w:ascii="Arial" w:eastAsia="Times New Roman" w:hAnsi="Arial" w:cs="Times New Roman"/>
-          <w:sz w:val="29"/>
-          <w:szCs w:val="29"/>
-        </w:rPr>
-      </w:pPr>
-      <w:r>
-        <w:rPr>
-          <w:rFonts w:ascii="Arial" w:eastAsia="Times New Roman" w:hAnsi="Arial" w:cs="Times New Roman"/>
-          <w:sz w:val="29"/>
-          <w:szCs w:val="29"/>
-        </w:rPr>
-        <w:t>Update Documentation</w:t>
-      </w:r>
+        <w:shd w:val="clear" w:color="auto" w:fill="F2F2F2"/>
+        <w:spacing w:after="0" w:line="240" w:lineRule="auto"/>
+        <w:rPr>
+          <w:rFonts w:ascii="Arial" w:eastAsia="Times New Roman" w:hAnsi="Arial" w:cs="Times New Roman"/>
+          <w:sz w:val="29"/>
+          <w:szCs w:val="29"/>
+        </w:rPr>
+      </w:pPr>
+      <w:r>
+        <w:rPr>
+          <w:rFonts w:ascii="Arial" w:eastAsia="Times New Roman" w:hAnsi="Arial" w:cs="Times New Roman"/>
+          <w:sz w:val="29"/>
+          <w:szCs w:val="29"/>
+        </w:rPr>
+        <w:t>•</w:t>
+      </w:r>
+    </w:p>
+    <w:p>
+      <w:pPr>
+        <w:shd w:val="clear" w:color="auto" w:fill="F2F2F2"/>
+        <w:spacing w:after="0" w:line="240" w:lineRule="auto"/>
+        <w:rPr>
+          <w:rFonts w:ascii="Arial" w:eastAsia="Times New Roman" w:hAnsi="Arial" w:cs="Times New Roman"/>
+          <w:sz w:val="29"/>
+          <w:szCs w:val="29"/>
+        </w:rPr>
+      </w:pPr>
     </w:p>
     <w:p>
       <w:pPr>
@@ -652,26 +605,26 @@
           <w:sz w:val="28"/>
           <w:szCs w:val="28"/>
         </w:rPr>
+        <w:t>April 3 / 4</w:t>
+      </w:r>
+    </w:p>
+    <w:p>
+      <w:pPr>
+        <w:shd w:val="clear" w:color="auto" w:fill="F2F2F2"/>
+        <w:spacing w:after="0" w:line="240" w:lineRule="auto"/>
+        <w:rPr>
+          <w:rFonts w:ascii="Arial" w:eastAsia="Times New Roman" w:hAnsi="Arial" w:cs="Times New Roman"/>
+          <w:sz w:val="29"/>
+          <w:szCs w:val="29"/>
+        </w:rPr>
+      </w:pPr>
+      <w:r>
+        <w:rPr>
+          <w:rFonts w:ascii="Arial" w:eastAsia="Times New Roman" w:hAnsi="Arial" w:cs="Times New Roman"/>
+          <w:sz w:val="29"/>
+          <w:szCs w:val="29"/>
+        </w:rPr>
         <w:lastRenderedPageBreak/>
-        <w:t>April 3 / 4</w:t>
-      </w:r>
-    </w:p>
-    <w:p>
-      <w:pPr>
-        <w:shd w:val="clear" w:color="auto" w:fill="F2F2F2"/>
-        <w:spacing w:after="0" w:line="240" w:lineRule="auto"/>
-        <w:rPr>
-          <w:rFonts w:ascii="Arial" w:eastAsia="Times New Roman" w:hAnsi="Arial" w:cs="Times New Roman"/>
-          <w:sz w:val="29"/>
-          <w:szCs w:val="29"/>
-        </w:rPr>
-      </w:pPr>
-      <w:r>
-        <w:rPr>
-          <w:rFonts w:ascii="Arial" w:eastAsia="Times New Roman" w:hAnsi="Arial" w:cs="Times New Roman"/>
-          <w:sz w:val="29"/>
-          <w:szCs w:val="29"/>
-        </w:rPr>
         <w:t>•</w:t>
       </w:r>
     </w:p>
@@ -963,357 +916,11 @@
       </w:rPr>
     </w:lvl>
   </w:abstractNum>
-  <w:abstractNum w:abstractNumId="2" w15:restartNumberingAfterBreak="0">
-    <w:nsid w:val="0C2941BB"/>
-    <w:multiLevelType w:val="hybridMultilevel"/>
-    <w:tmpl w:val="CD387B92"/>
-    <w:lvl w:ilvl="0" w:tplc="04090001">
-      <w:start w:val="1"/>
-      <w:numFmt w:val="bullet"/>
-      <w:lvlText w:val=""/>
-      <w:lvlJc w:val="left"/>
-      <w:pPr>
-        <w:ind w:left="720" w:hanging="360"/>
-      </w:pPr>
-      <w:rPr>
-        <w:rFonts w:ascii="Symbol" w:hAnsi="Symbol" w:hint="default"/>
-      </w:rPr>
-    </w:lvl>
-    <w:lvl w:ilvl="1" w:tplc="04090003" w:tentative="1">
-      <w:start w:val="1"/>
-      <w:numFmt w:val="bullet"/>
-      <w:lvlText w:val="o"/>
-      <w:lvlJc w:val="left"/>
-      <w:pPr>
-        <w:ind w:left="1440" w:hanging="360"/>
-      </w:pPr>
-      <w:rPr>
-        <w:rFonts w:ascii="Courier New" w:hAnsi="Courier New" w:cs="Courier New" w:hint="default"/>
-      </w:rPr>
-    </w:lvl>
-    <w:lvl w:ilvl="2" w:tplc="04090005" w:tentative="1">
-      <w:start w:val="1"/>
-      <w:numFmt w:val="bullet"/>
-      <w:lvlText w:val=""/>
-      <w:lvlJc w:val="left"/>
-      <w:pPr>
-        <w:ind w:left="2160" w:hanging="360"/>
-      </w:pPr>
-      <w:rPr>
-        <w:rFonts w:ascii="Wingdings" w:hAnsi="Wingdings" w:hint="default"/>
-      </w:rPr>
-    </w:lvl>
-    <w:lvl w:ilvl="3" w:tplc="04090001" w:tentative="1">
-      <w:start w:val="1"/>
-      <w:numFmt w:val="bullet"/>
-      <w:lvlText w:val=""/>
-      <w:lvlJc w:val="left"/>
-      <w:pPr>
-        <w:ind w:left="2880" w:hanging="360"/>
-      </w:pPr>
-      <w:rPr>
-        <w:rFonts w:ascii="Symbol" w:hAnsi="Symbol" w:hint="default"/>
-      </w:rPr>
-    </w:lvl>
-    <w:lvl w:ilvl="4" w:tplc="04090003" w:tentative="1">
-      <w:start w:val="1"/>
-      <w:numFmt w:val="bullet"/>
-      <w:lvlText w:val="o"/>
-      <w:lvlJc w:val="left"/>
-      <w:pPr>
-        <w:ind w:left="3600" w:hanging="360"/>
-      </w:pPr>
-      <w:rPr>
-        <w:rFonts w:ascii="Courier New" w:hAnsi="Courier New" w:cs="Courier New" w:hint="default"/>
-      </w:rPr>
-    </w:lvl>
-    <w:lvl w:ilvl="5" w:tplc="04090005" w:tentative="1">
-      <w:start w:val="1"/>
-      <w:numFmt w:val="bullet"/>
-      <w:lvlText w:val=""/>
-      <w:lvlJc w:val="left"/>
-      <w:pPr>
-        <w:ind w:left="4320" w:hanging="360"/>
-      </w:pPr>
-      <w:rPr>
-        <w:rFonts w:ascii="Wingdings" w:hAnsi="Wingdings" w:hint="default"/>
-      </w:rPr>
-    </w:lvl>
-    <w:lvl w:ilvl="6" w:tplc="04090001" w:tentative="1">
-      <w:start w:val="1"/>
-      <w:numFmt w:val="bullet"/>
-      <w:lvlText w:val=""/>
-      <w:lvlJc w:val="left"/>
-      <w:pPr>
-        <w:ind w:left="5040" w:hanging="360"/>
-      </w:pPr>
-      <w:rPr>
-        <w:rFonts w:ascii="Symbol" w:hAnsi="Symbol" w:hint="default"/>
-      </w:rPr>
-    </w:lvl>
-    <w:lvl w:ilvl="7" w:tplc="04090003" w:tentative="1">
-      <w:start w:val="1"/>
-      <w:numFmt w:val="bullet"/>
-      <w:lvlText w:val="o"/>
-      <w:lvlJc w:val="left"/>
-      <w:pPr>
-        <w:ind w:left="5760" w:hanging="360"/>
-      </w:pPr>
-      <w:rPr>
-        <w:rFonts w:ascii="Courier New" w:hAnsi="Courier New" w:cs="Courier New" w:hint="default"/>
-      </w:rPr>
-    </w:lvl>
-    <w:lvl w:ilvl="8" w:tplc="04090005" w:tentative="1">
-      <w:start w:val="1"/>
-      <w:numFmt w:val="bullet"/>
-      <w:lvlText w:val=""/>
-      <w:lvlJc w:val="left"/>
-      <w:pPr>
-        <w:ind w:left="6480" w:hanging="360"/>
-      </w:pPr>
-      <w:rPr>
-        <w:rFonts w:ascii="Wingdings" w:hAnsi="Wingdings" w:hint="default"/>
-      </w:rPr>
-    </w:lvl>
-  </w:abstractNum>
-  <w:abstractNum w:abstractNumId="3" w15:restartNumberingAfterBreak="0">
-    <w:nsid w:val="3141410C"/>
-    <w:multiLevelType w:val="hybridMultilevel"/>
-    <w:tmpl w:val="5D9807CE"/>
-    <w:lvl w:ilvl="0" w:tplc="553A048A">
-      <w:numFmt w:val="bullet"/>
-      <w:lvlText w:val="•"/>
-      <w:lvlJc w:val="left"/>
-      <w:pPr>
-        <w:ind w:left="720" w:hanging="360"/>
-      </w:pPr>
-      <w:rPr>
-        <w:rFonts w:ascii="Arial" w:eastAsia="Times New Roman" w:hAnsi="Arial" w:cs="Arial" w:hint="default"/>
-      </w:rPr>
-    </w:lvl>
-    <w:lvl w:ilvl="1" w:tplc="04090003" w:tentative="1">
-      <w:start w:val="1"/>
-      <w:numFmt w:val="bullet"/>
-      <w:lvlText w:val="o"/>
-      <w:lvlJc w:val="left"/>
-      <w:pPr>
-        <w:ind w:left="1440" w:hanging="360"/>
-      </w:pPr>
-      <w:rPr>
-        <w:rFonts w:ascii="Courier New" w:hAnsi="Courier New" w:cs="Courier New" w:hint="default"/>
-      </w:rPr>
-    </w:lvl>
-    <w:lvl w:ilvl="2" w:tplc="04090005" w:tentative="1">
-      <w:start w:val="1"/>
-      <w:numFmt w:val="bullet"/>
-      <w:lvlText w:val=""/>
-      <w:lvlJc w:val="left"/>
-      <w:pPr>
-        <w:ind w:left="2160" w:hanging="360"/>
-      </w:pPr>
-      <w:rPr>
-        <w:rFonts w:ascii="Wingdings" w:hAnsi="Wingdings" w:hint="default"/>
-      </w:rPr>
-    </w:lvl>
-    <w:lvl w:ilvl="3" w:tplc="04090001" w:tentative="1">
-      <w:start w:val="1"/>
-      <w:numFmt w:val="bullet"/>
-      <w:lvlText w:val=""/>
-      <w:lvlJc w:val="left"/>
-      <w:pPr>
-        <w:ind w:left="2880" w:hanging="360"/>
-      </w:pPr>
-      <w:rPr>
-        <w:rFonts w:ascii="Symbol" w:hAnsi="Symbol" w:hint="default"/>
-      </w:rPr>
-    </w:lvl>
-    <w:lvl w:ilvl="4" w:tplc="04090003" w:tentative="1">
-      <w:start w:val="1"/>
-      <w:numFmt w:val="bullet"/>
-      <w:lvlText w:val="o"/>
-      <w:lvlJc w:val="left"/>
-      <w:pPr>
-        <w:ind w:left="3600" w:hanging="360"/>
-      </w:pPr>
-      <w:rPr>
-        <w:rFonts w:ascii="Courier New" w:hAnsi="Courier New" w:cs="Courier New" w:hint="default"/>
-      </w:rPr>
-    </w:lvl>
-    <w:lvl w:ilvl="5" w:tplc="04090005" w:tentative="1">
-      <w:start w:val="1"/>
-      <w:numFmt w:val="bullet"/>
-      <w:lvlText w:val=""/>
-      <w:lvlJc w:val="left"/>
-      <w:pPr>
-        <w:ind w:left="4320" w:hanging="360"/>
-      </w:pPr>
-      <w:rPr>
-        <w:rFonts w:ascii="Wingdings" w:hAnsi="Wingdings" w:hint="default"/>
-      </w:rPr>
-    </w:lvl>
-    <w:lvl w:ilvl="6" w:tplc="04090001" w:tentative="1">
-      <w:start w:val="1"/>
-      <w:numFmt w:val="bullet"/>
-      <w:lvlText w:val=""/>
-      <w:lvlJc w:val="left"/>
-      <w:pPr>
-        <w:ind w:left="5040" w:hanging="360"/>
-      </w:pPr>
-      <w:rPr>
-        <w:rFonts w:ascii="Symbol" w:hAnsi="Symbol" w:hint="default"/>
-      </w:rPr>
-    </w:lvl>
-    <w:lvl w:ilvl="7" w:tplc="04090003" w:tentative="1">
-      <w:start w:val="1"/>
-      <w:numFmt w:val="bullet"/>
-      <w:lvlText w:val="o"/>
-      <w:lvlJc w:val="left"/>
-      <w:pPr>
-        <w:ind w:left="5760" w:hanging="360"/>
-      </w:pPr>
-      <w:rPr>
-        <w:rFonts w:ascii="Courier New" w:hAnsi="Courier New" w:cs="Courier New" w:hint="default"/>
-      </w:rPr>
-    </w:lvl>
-    <w:lvl w:ilvl="8" w:tplc="04090005" w:tentative="1">
-      <w:start w:val="1"/>
-      <w:numFmt w:val="bullet"/>
-      <w:lvlText w:val=""/>
-      <w:lvlJc w:val="left"/>
-      <w:pPr>
-        <w:ind w:left="6480" w:hanging="360"/>
-      </w:pPr>
-      <w:rPr>
-        <w:rFonts w:ascii="Wingdings" w:hAnsi="Wingdings" w:hint="default"/>
-      </w:rPr>
-    </w:lvl>
-  </w:abstractNum>
-  <w:abstractNum w:abstractNumId="4" w15:restartNumberingAfterBreak="0">
-    <w:nsid w:val="54F0337C"/>
-    <w:multiLevelType w:val="hybridMultilevel"/>
-    <w:tmpl w:val="5C941C86"/>
-    <w:lvl w:ilvl="0" w:tplc="553A048A">
-      <w:numFmt w:val="bullet"/>
-      <w:lvlText w:val="•"/>
-      <w:lvlJc w:val="left"/>
-      <w:pPr>
-        <w:ind w:left="720" w:hanging="360"/>
-      </w:pPr>
-      <w:rPr>
-        <w:rFonts w:ascii="Arial" w:eastAsia="Times New Roman" w:hAnsi="Arial" w:cs="Arial" w:hint="default"/>
-      </w:rPr>
-    </w:lvl>
-    <w:lvl w:ilvl="1" w:tplc="04090003" w:tentative="1">
-      <w:start w:val="1"/>
-      <w:numFmt w:val="bullet"/>
-      <w:lvlText w:val="o"/>
-      <w:lvlJc w:val="left"/>
-      <w:pPr>
-        <w:ind w:left="1440" w:hanging="360"/>
-      </w:pPr>
-      <w:rPr>
-        <w:rFonts w:ascii="Courier New" w:hAnsi="Courier New" w:cs="Courier New" w:hint="default"/>
-      </w:rPr>
-    </w:lvl>
-    <w:lvl w:ilvl="2" w:tplc="04090005" w:tentative="1">
-      <w:start w:val="1"/>
-      <w:numFmt w:val="bullet"/>
-      <w:lvlText w:val=""/>
-      <w:lvlJc w:val="left"/>
-      <w:pPr>
-        <w:ind w:left="2160" w:hanging="360"/>
-      </w:pPr>
-      <w:rPr>
-        <w:rFonts w:ascii="Wingdings" w:hAnsi="Wingdings" w:hint="default"/>
-      </w:rPr>
-    </w:lvl>
-    <w:lvl w:ilvl="3" w:tplc="04090001" w:tentative="1">
-      <w:start w:val="1"/>
-      <w:numFmt w:val="bullet"/>
-      <w:lvlText w:val=""/>
-      <w:lvlJc w:val="left"/>
-      <w:pPr>
-        <w:ind w:left="2880" w:hanging="360"/>
-      </w:pPr>
-      <w:rPr>
-        <w:rFonts w:ascii="Symbol" w:hAnsi="Symbol" w:hint="default"/>
-      </w:rPr>
-    </w:lvl>
-    <w:lvl w:ilvl="4" w:tplc="04090003" w:tentative="1">
-      <w:start w:val="1"/>
-      <w:numFmt w:val="bullet"/>
-      <w:lvlText w:val="o"/>
-      <w:lvlJc w:val="left"/>
-      <w:pPr>
-        <w:ind w:left="3600" w:hanging="360"/>
-      </w:pPr>
-      <w:rPr>
-        <w:rFonts w:ascii="Courier New" w:hAnsi="Courier New" w:cs="Courier New" w:hint="default"/>
-      </w:rPr>
-    </w:lvl>
-    <w:lvl w:ilvl="5" w:tplc="04090005" w:tentative="1">
-      <w:start w:val="1"/>
-      <w:numFmt w:val="bullet"/>
-      <w:lvlText w:val=""/>
-      <w:lvlJc w:val="left"/>
-      <w:pPr>
-        <w:ind w:left="4320" w:hanging="360"/>
-      </w:pPr>
-      <w:rPr>
-        <w:rFonts w:ascii="Wingdings" w:hAnsi="Wingdings" w:hint="default"/>
-      </w:rPr>
-    </w:lvl>
-    <w:lvl w:ilvl="6" w:tplc="04090001" w:tentative="1">
-      <w:start w:val="1"/>
-      <w:numFmt w:val="bullet"/>
-      <w:lvlText w:val=""/>
-      <w:lvlJc w:val="left"/>
-      <w:pPr>
-        <w:ind w:left="5040" w:hanging="360"/>
-      </w:pPr>
-      <w:rPr>
-        <w:rFonts w:ascii="Symbol" w:hAnsi="Symbol" w:hint="default"/>
-      </w:rPr>
-    </w:lvl>
-    <w:lvl w:ilvl="7" w:tplc="04090003" w:tentative="1">
-      <w:start w:val="1"/>
-      <w:numFmt w:val="bullet"/>
-      <w:lvlText w:val="o"/>
-      <w:lvlJc w:val="left"/>
-      <w:pPr>
-        <w:ind w:left="5760" w:hanging="360"/>
-      </w:pPr>
-      <w:rPr>
-        <w:rFonts w:ascii="Courier New" w:hAnsi="Courier New" w:cs="Courier New" w:hint="default"/>
-      </w:rPr>
-    </w:lvl>
-    <w:lvl w:ilvl="8" w:tplc="04090005" w:tentative="1">
-      <w:start w:val="1"/>
-      <w:numFmt w:val="bullet"/>
-      <w:lvlText w:val=""/>
-      <w:lvlJc w:val="left"/>
-      <w:pPr>
-        <w:ind w:left="6480" w:hanging="360"/>
-      </w:pPr>
-      <w:rPr>
-        <w:rFonts w:ascii="Wingdings" w:hAnsi="Wingdings" w:hint="default"/>
-      </w:rPr>
-    </w:lvl>
-  </w:abstractNum>
   <w:num w:numId="1">
     <w:abstractNumId w:val="1"/>
   </w:num>
   <w:num w:numId="2">
     <w:abstractNumId w:val="0"/>
-  </w:num>
-  <w:num w:numId="3">
-    <w:abstractNumId w:val="2"/>
-  </w:num>
-  <w:num w:numId="4">
-    <w:abstractNumId w:val="4"/>
-  </w:num>
-  <w:num w:numId="5">
-    <w:abstractNumId w:val="3"/>
   </w:num>
 </w:numbering>
 </file>
@@ -1441,7 +1048,6 @@
     <w:lsdException w:name="HTML Sample" w:semiHidden="1" w:unhideWhenUsed="1"/>
     <w:lsdException w:name="HTML Typewriter" w:semiHidden="1" w:unhideWhenUsed="1"/>
     <w:lsdException w:name="HTML Variable" w:semiHidden="1" w:unhideWhenUsed="1"/>
-    <w:lsdException w:name="Normal Table" w:semiHidden="1" w:unhideWhenUsed="1"/>
     <w:lsdException w:name="annotation subject" w:semiHidden="1" w:unhideWhenUsed="1"/>
     <w:lsdException w:name="No List" w:semiHidden="1" w:unhideWhenUsed="1"/>
     <w:lsdException w:name="Outline List 1" w:semiHidden="1" w:unhideWhenUsed="1"/>
@@ -1488,10 +1094,8 @@
     <w:lsdException w:name="Table Subtle 2" w:semiHidden="1" w:unhideWhenUsed="1"/>
     <w:lsdException w:name="Table Web 1" w:semiHidden="1" w:unhideWhenUsed="1"/>
     <w:lsdException w:name="Table Web 2" w:semiHidden="1" w:unhideWhenUsed="1"/>
-    <w:lsdException w:name="Table Web 3" w:semiHidden="1" w:unhideWhenUsed="1"/>
     <w:lsdException w:name="Balloon Text" w:semiHidden="1" w:unhideWhenUsed="1"/>
     <w:lsdException w:name="Table Grid" w:uiPriority="39"/>
-    <w:lsdException w:name="Table Theme" w:semiHidden="1" w:unhideWhenUsed="1"/>
     <w:lsdException w:name="Placeholder Text" w:semiHidden="1"/>
     <w:lsdException w:name="No Spacing" w:uiPriority="1" w:qFormat="1"/>
     <w:lsdException w:name="Light Shading" w:uiPriority="60"/>

</xml_diff>

<commit_message>
added images for flag and bomb
</commit_message>
<xml_diff>
--- a/Road Map.docx
+++ b/Road Map.docx
@@ -281,14 +281,6 @@
         </w:rPr>
         <w:t>Make Progress on Board Class</w:t>
       </w:r>
-      <w:r>
-        <w:rPr>
-          <w:rFonts w:ascii="Arial" w:eastAsia="Times New Roman" w:hAnsi="Arial" w:cs="Times New Roman"/>
-          <w:sz w:val="29"/>
-          <w:szCs w:val="29"/>
-        </w:rPr>
-        <w:t xml:space="preserve"> </w:t>
-      </w:r>
       <w:bookmarkStart w:id="0" w:name="_GoBack"/>
       <w:bookmarkEnd w:id="0"/>
     </w:p>
@@ -422,50 +414,21 @@
     </w:p>
     <w:p>
       <w:pPr>
-        <w:pStyle w:val="ListParagraph"/>
-        <w:numPr>
-          <w:ilvl w:val="0"/>
-          <w:numId w:val="5"/>
-        </w:numPr>
-        <w:shd w:val="clear" w:color="auto" w:fill="F2F2F2"/>
-        <w:spacing w:after="0" w:line="240" w:lineRule="auto"/>
-        <w:rPr>
-          <w:rFonts w:ascii="Arial" w:eastAsia="Times New Roman" w:hAnsi="Arial" w:cs="Times New Roman"/>
-          <w:sz w:val="29"/>
-          <w:szCs w:val="29"/>
-        </w:rPr>
-      </w:pPr>
-      <w:r>
-        <w:rPr>
-          <w:rFonts w:ascii="Arial" w:eastAsia="Times New Roman" w:hAnsi="Arial" w:cs="Times New Roman"/>
-          <w:sz w:val="29"/>
-          <w:szCs w:val="29"/>
-        </w:rPr>
-        <w:t>Work on Board Functionality</w:t>
-      </w:r>
-    </w:p>
-    <w:p>
-      <w:pPr>
-        <w:pStyle w:val="ListParagraph"/>
-        <w:numPr>
-          <w:ilvl w:val="0"/>
-          <w:numId w:val="5"/>
-        </w:numPr>
-        <w:shd w:val="clear" w:color="auto" w:fill="F2F2F2"/>
-        <w:spacing w:after="0" w:line="240" w:lineRule="auto"/>
-        <w:rPr>
-          <w:rFonts w:ascii="Arial" w:eastAsia="Times New Roman" w:hAnsi="Arial" w:cs="Times New Roman"/>
-          <w:sz w:val="29"/>
-          <w:szCs w:val="29"/>
-        </w:rPr>
-      </w:pPr>
-      <w:r>
-        <w:rPr>
-          <w:rFonts w:ascii="Arial" w:eastAsia="Times New Roman" w:hAnsi="Arial" w:cs="Times New Roman"/>
-          <w:sz w:val="29"/>
-          <w:szCs w:val="29"/>
-        </w:rPr>
-        <w:t>GUI Update</w:t>
+        <w:shd w:val="clear" w:color="auto" w:fill="F2F2F2"/>
+        <w:spacing w:after="0" w:line="240" w:lineRule="auto"/>
+        <w:rPr>
+          <w:rFonts w:ascii="Arial" w:eastAsia="Times New Roman" w:hAnsi="Arial" w:cs="Times New Roman"/>
+          <w:sz w:val="29"/>
+          <w:szCs w:val="29"/>
+        </w:rPr>
+      </w:pPr>
+      <w:r>
+        <w:rPr>
+          <w:rFonts w:ascii="Arial" w:eastAsia="Times New Roman" w:hAnsi="Arial" w:cs="Times New Roman"/>
+          <w:sz w:val="29"/>
+          <w:szCs w:val="29"/>
+        </w:rPr>
+        <w:t>•</w:t>
       </w:r>
     </w:p>
     <w:p>
@@ -500,51 +463,33 @@
     </w:p>
     <w:p>
       <w:pPr>
-        <w:pStyle w:val="ListParagraph"/>
-        <w:numPr>
-          <w:ilvl w:val="0"/>
-          <w:numId w:val="4"/>
-        </w:numPr>
-        <w:shd w:val="clear" w:color="auto" w:fill="F2F2F2"/>
-        <w:spacing w:after="0" w:line="240" w:lineRule="auto"/>
-        <w:rPr>
-          <w:rFonts w:ascii="Arial" w:eastAsia="Times New Roman" w:hAnsi="Arial" w:cs="Times New Roman"/>
-          <w:sz w:val="29"/>
-          <w:szCs w:val="29"/>
-        </w:rPr>
-      </w:pPr>
-      <w:r>
-        <w:rPr>
-          <w:rFonts w:ascii="Arial" w:eastAsia="Times New Roman" w:hAnsi="Arial" w:cs="Times New Roman"/>
-          <w:sz w:val="29"/>
-          <w:szCs w:val="29"/>
-        </w:rPr>
-        <w:t>Detailed Comments</w:t>
-      </w:r>
-    </w:p>
-    <w:p>
-      <w:pPr>
-        <w:pStyle w:val="ListParagraph"/>
-        <w:numPr>
-          <w:ilvl w:val="0"/>
-          <w:numId w:val="4"/>
-        </w:numPr>
-        <w:shd w:val="clear" w:color="auto" w:fill="F2F2F2"/>
-        <w:spacing w:after="0" w:line="240" w:lineRule="auto"/>
-        <w:rPr>
-          <w:rFonts w:ascii="Arial" w:eastAsia="Times New Roman" w:hAnsi="Arial" w:cs="Times New Roman"/>
-          <w:sz w:val="29"/>
-          <w:szCs w:val="29"/>
-        </w:rPr>
-      </w:pPr>
-      <w:r>
-        <w:rPr>
-          <w:rFonts w:ascii="Arial" w:eastAsia="Times New Roman" w:hAnsi="Arial" w:cs="Times New Roman"/>
-          <w:sz w:val="29"/>
-          <w:szCs w:val="29"/>
-        </w:rPr>
-        <w:t>Update Documentation</w:t>
-      </w:r>
+        <w:shd w:val="clear" w:color="auto" w:fill="F2F2F2"/>
+        <w:spacing w:after="0" w:line="240" w:lineRule="auto"/>
+        <w:rPr>
+          <w:rFonts w:ascii="Arial" w:eastAsia="Times New Roman" w:hAnsi="Arial" w:cs="Times New Roman"/>
+          <w:sz w:val="29"/>
+          <w:szCs w:val="29"/>
+        </w:rPr>
+      </w:pPr>
+      <w:r>
+        <w:rPr>
+          <w:rFonts w:ascii="Arial" w:eastAsia="Times New Roman" w:hAnsi="Arial" w:cs="Times New Roman"/>
+          <w:sz w:val="29"/>
+          <w:szCs w:val="29"/>
+        </w:rPr>
+        <w:t>•</w:t>
+      </w:r>
+    </w:p>
+    <w:p>
+      <w:pPr>
+        <w:shd w:val="clear" w:color="auto" w:fill="F2F2F2"/>
+        <w:spacing w:after="0" w:line="240" w:lineRule="auto"/>
+        <w:rPr>
+          <w:rFonts w:ascii="Arial" w:eastAsia="Times New Roman" w:hAnsi="Arial" w:cs="Times New Roman"/>
+          <w:sz w:val="29"/>
+          <w:szCs w:val="29"/>
+        </w:rPr>
+      </w:pPr>
     </w:p>
     <w:p>
       <w:pPr>
@@ -660,26 +605,26 @@
           <w:sz w:val="28"/>
           <w:szCs w:val="28"/>
         </w:rPr>
+        <w:t>April 3 / 4</w:t>
+      </w:r>
+    </w:p>
+    <w:p>
+      <w:pPr>
+        <w:shd w:val="clear" w:color="auto" w:fill="F2F2F2"/>
+        <w:spacing w:after="0" w:line="240" w:lineRule="auto"/>
+        <w:rPr>
+          <w:rFonts w:ascii="Arial" w:eastAsia="Times New Roman" w:hAnsi="Arial" w:cs="Times New Roman"/>
+          <w:sz w:val="29"/>
+          <w:szCs w:val="29"/>
+        </w:rPr>
+      </w:pPr>
+      <w:r>
+        <w:rPr>
+          <w:rFonts w:ascii="Arial" w:eastAsia="Times New Roman" w:hAnsi="Arial" w:cs="Times New Roman"/>
+          <w:sz w:val="29"/>
+          <w:szCs w:val="29"/>
+        </w:rPr>
         <w:lastRenderedPageBreak/>
-        <w:t>April 3 / 4</w:t>
-      </w:r>
-    </w:p>
-    <w:p>
-      <w:pPr>
-        <w:shd w:val="clear" w:color="auto" w:fill="F2F2F2"/>
-        <w:spacing w:after="0" w:line="240" w:lineRule="auto"/>
-        <w:rPr>
-          <w:rFonts w:ascii="Arial" w:eastAsia="Times New Roman" w:hAnsi="Arial" w:cs="Times New Roman"/>
-          <w:sz w:val="29"/>
-          <w:szCs w:val="29"/>
-        </w:rPr>
-      </w:pPr>
-      <w:r>
-        <w:rPr>
-          <w:rFonts w:ascii="Arial" w:eastAsia="Times New Roman" w:hAnsi="Arial" w:cs="Times New Roman"/>
-          <w:sz w:val="29"/>
-          <w:szCs w:val="29"/>
-        </w:rPr>
         <w:t>•</w:t>
       </w:r>
     </w:p>
@@ -971,357 +916,11 @@
       </w:rPr>
     </w:lvl>
   </w:abstractNum>
-  <w:abstractNum w:abstractNumId="2" w15:restartNumberingAfterBreak="0">
-    <w:nsid w:val="0C2941BB"/>
-    <w:multiLevelType w:val="hybridMultilevel"/>
-    <w:tmpl w:val="CD387B92"/>
-    <w:lvl w:ilvl="0" w:tplc="04090001">
-      <w:start w:val="1"/>
-      <w:numFmt w:val="bullet"/>
-      <w:lvlText w:val=""/>
-      <w:lvlJc w:val="left"/>
-      <w:pPr>
-        <w:ind w:left="720" w:hanging="360"/>
-      </w:pPr>
-      <w:rPr>
-        <w:rFonts w:ascii="Symbol" w:hAnsi="Symbol" w:hint="default"/>
-      </w:rPr>
-    </w:lvl>
-    <w:lvl w:ilvl="1" w:tplc="04090003" w:tentative="1">
-      <w:start w:val="1"/>
-      <w:numFmt w:val="bullet"/>
-      <w:lvlText w:val="o"/>
-      <w:lvlJc w:val="left"/>
-      <w:pPr>
-        <w:ind w:left="1440" w:hanging="360"/>
-      </w:pPr>
-      <w:rPr>
-        <w:rFonts w:ascii="Courier New" w:hAnsi="Courier New" w:cs="Courier New" w:hint="default"/>
-      </w:rPr>
-    </w:lvl>
-    <w:lvl w:ilvl="2" w:tplc="04090005" w:tentative="1">
-      <w:start w:val="1"/>
-      <w:numFmt w:val="bullet"/>
-      <w:lvlText w:val=""/>
-      <w:lvlJc w:val="left"/>
-      <w:pPr>
-        <w:ind w:left="2160" w:hanging="360"/>
-      </w:pPr>
-      <w:rPr>
-        <w:rFonts w:ascii="Wingdings" w:hAnsi="Wingdings" w:hint="default"/>
-      </w:rPr>
-    </w:lvl>
-    <w:lvl w:ilvl="3" w:tplc="04090001" w:tentative="1">
-      <w:start w:val="1"/>
-      <w:numFmt w:val="bullet"/>
-      <w:lvlText w:val=""/>
-      <w:lvlJc w:val="left"/>
-      <w:pPr>
-        <w:ind w:left="2880" w:hanging="360"/>
-      </w:pPr>
-      <w:rPr>
-        <w:rFonts w:ascii="Symbol" w:hAnsi="Symbol" w:hint="default"/>
-      </w:rPr>
-    </w:lvl>
-    <w:lvl w:ilvl="4" w:tplc="04090003" w:tentative="1">
-      <w:start w:val="1"/>
-      <w:numFmt w:val="bullet"/>
-      <w:lvlText w:val="o"/>
-      <w:lvlJc w:val="left"/>
-      <w:pPr>
-        <w:ind w:left="3600" w:hanging="360"/>
-      </w:pPr>
-      <w:rPr>
-        <w:rFonts w:ascii="Courier New" w:hAnsi="Courier New" w:cs="Courier New" w:hint="default"/>
-      </w:rPr>
-    </w:lvl>
-    <w:lvl w:ilvl="5" w:tplc="04090005" w:tentative="1">
-      <w:start w:val="1"/>
-      <w:numFmt w:val="bullet"/>
-      <w:lvlText w:val=""/>
-      <w:lvlJc w:val="left"/>
-      <w:pPr>
-        <w:ind w:left="4320" w:hanging="360"/>
-      </w:pPr>
-      <w:rPr>
-        <w:rFonts w:ascii="Wingdings" w:hAnsi="Wingdings" w:hint="default"/>
-      </w:rPr>
-    </w:lvl>
-    <w:lvl w:ilvl="6" w:tplc="04090001" w:tentative="1">
-      <w:start w:val="1"/>
-      <w:numFmt w:val="bullet"/>
-      <w:lvlText w:val=""/>
-      <w:lvlJc w:val="left"/>
-      <w:pPr>
-        <w:ind w:left="5040" w:hanging="360"/>
-      </w:pPr>
-      <w:rPr>
-        <w:rFonts w:ascii="Symbol" w:hAnsi="Symbol" w:hint="default"/>
-      </w:rPr>
-    </w:lvl>
-    <w:lvl w:ilvl="7" w:tplc="04090003" w:tentative="1">
-      <w:start w:val="1"/>
-      <w:numFmt w:val="bullet"/>
-      <w:lvlText w:val="o"/>
-      <w:lvlJc w:val="left"/>
-      <w:pPr>
-        <w:ind w:left="5760" w:hanging="360"/>
-      </w:pPr>
-      <w:rPr>
-        <w:rFonts w:ascii="Courier New" w:hAnsi="Courier New" w:cs="Courier New" w:hint="default"/>
-      </w:rPr>
-    </w:lvl>
-    <w:lvl w:ilvl="8" w:tplc="04090005" w:tentative="1">
-      <w:start w:val="1"/>
-      <w:numFmt w:val="bullet"/>
-      <w:lvlText w:val=""/>
-      <w:lvlJc w:val="left"/>
-      <w:pPr>
-        <w:ind w:left="6480" w:hanging="360"/>
-      </w:pPr>
-      <w:rPr>
-        <w:rFonts w:ascii="Wingdings" w:hAnsi="Wingdings" w:hint="default"/>
-      </w:rPr>
-    </w:lvl>
-  </w:abstractNum>
-  <w:abstractNum w:abstractNumId="3" w15:restartNumberingAfterBreak="0">
-    <w:nsid w:val="3141410C"/>
-    <w:multiLevelType w:val="hybridMultilevel"/>
-    <w:tmpl w:val="5D9807CE"/>
-    <w:lvl w:ilvl="0" w:tplc="553A048A">
-      <w:numFmt w:val="bullet"/>
-      <w:lvlText w:val="•"/>
-      <w:lvlJc w:val="left"/>
-      <w:pPr>
-        <w:ind w:left="720" w:hanging="360"/>
-      </w:pPr>
-      <w:rPr>
-        <w:rFonts w:ascii="Arial" w:eastAsia="Times New Roman" w:hAnsi="Arial" w:cs="Arial" w:hint="default"/>
-      </w:rPr>
-    </w:lvl>
-    <w:lvl w:ilvl="1" w:tplc="04090003" w:tentative="1">
-      <w:start w:val="1"/>
-      <w:numFmt w:val="bullet"/>
-      <w:lvlText w:val="o"/>
-      <w:lvlJc w:val="left"/>
-      <w:pPr>
-        <w:ind w:left="1440" w:hanging="360"/>
-      </w:pPr>
-      <w:rPr>
-        <w:rFonts w:ascii="Courier New" w:hAnsi="Courier New" w:cs="Courier New" w:hint="default"/>
-      </w:rPr>
-    </w:lvl>
-    <w:lvl w:ilvl="2" w:tplc="04090005" w:tentative="1">
-      <w:start w:val="1"/>
-      <w:numFmt w:val="bullet"/>
-      <w:lvlText w:val=""/>
-      <w:lvlJc w:val="left"/>
-      <w:pPr>
-        <w:ind w:left="2160" w:hanging="360"/>
-      </w:pPr>
-      <w:rPr>
-        <w:rFonts w:ascii="Wingdings" w:hAnsi="Wingdings" w:hint="default"/>
-      </w:rPr>
-    </w:lvl>
-    <w:lvl w:ilvl="3" w:tplc="04090001" w:tentative="1">
-      <w:start w:val="1"/>
-      <w:numFmt w:val="bullet"/>
-      <w:lvlText w:val=""/>
-      <w:lvlJc w:val="left"/>
-      <w:pPr>
-        <w:ind w:left="2880" w:hanging="360"/>
-      </w:pPr>
-      <w:rPr>
-        <w:rFonts w:ascii="Symbol" w:hAnsi="Symbol" w:hint="default"/>
-      </w:rPr>
-    </w:lvl>
-    <w:lvl w:ilvl="4" w:tplc="04090003" w:tentative="1">
-      <w:start w:val="1"/>
-      <w:numFmt w:val="bullet"/>
-      <w:lvlText w:val="o"/>
-      <w:lvlJc w:val="left"/>
-      <w:pPr>
-        <w:ind w:left="3600" w:hanging="360"/>
-      </w:pPr>
-      <w:rPr>
-        <w:rFonts w:ascii="Courier New" w:hAnsi="Courier New" w:cs="Courier New" w:hint="default"/>
-      </w:rPr>
-    </w:lvl>
-    <w:lvl w:ilvl="5" w:tplc="04090005" w:tentative="1">
-      <w:start w:val="1"/>
-      <w:numFmt w:val="bullet"/>
-      <w:lvlText w:val=""/>
-      <w:lvlJc w:val="left"/>
-      <w:pPr>
-        <w:ind w:left="4320" w:hanging="360"/>
-      </w:pPr>
-      <w:rPr>
-        <w:rFonts w:ascii="Wingdings" w:hAnsi="Wingdings" w:hint="default"/>
-      </w:rPr>
-    </w:lvl>
-    <w:lvl w:ilvl="6" w:tplc="04090001" w:tentative="1">
-      <w:start w:val="1"/>
-      <w:numFmt w:val="bullet"/>
-      <w:lvlText w:val=""/>
-      <w:lvlJc w:val="left"/>
-      <w:pPr>
-        <w:ind w:left="5040" w:hanging="360"/>
-      </w:pPr>
-      <w:rPr>
-        <w:rFonts w:ascii="Symbol" w:hAnsi="Symbol" w:hint="default"/>
-      </w:rPr>
-    </w:lvl>
-    <w:lvl w:ilvl="7" w:tplc="04090003" w:tentative="1">
-      <w:start w:val="1"/>
-      <w:numFmt w:val="bullet"/>
-      <w:lvlText w:val="o"/>
-      <w:lvlJc w:val="left"/>
-      <w:pPr>
-        <w:ind w:left="5760" w:hanging="360"/>
-      </w:pPr>
-      <w:rPr>
-        <w:rFonts w:ascii="Courier New" w:hAnsi="Courier New" w:cs="Courier New" w:hint="default"/>
-      </w:rPr>
-    </w:lvl>
-    <w:lvl w:ilvl="8" w:tplc="04090005" w:tentative="1">
-      <w:start w:val="1"/>
-      <w:numFmt w:val="bullet"/>
-      <w:lvlText w:val=""/>
-      <w:lvlJc w:val="left"/>
-      <w:pPr>
-        <w:ind w:left="6480" w:hanging="360"/>
-      </w:pPr>
-      <w:rPr>
-        <w:rFonts w:ascii="Wingdings" w:hAnsi="Wingdings" w:hint="default"/>
-      </w:rPr>
-    </w:lvl>
-  </w:abstractNum>
-  <w:abstractNum w:abstractNumId="4" w15:restartNumberingAfterBreak="0">
-    <w:nsid w:val="54F0337C"/>
-    <w:multiLevelType w:val="hybridMultilevel"/>
-    <w:tmpl w:val="5C941C86"/>
-    <w:lvl w:ilvl="0" w:tplc="553A048A">
-      <w:numFmt w:val="bullet"/>
-      <w:lvlText w:val="•"/>
-      <w:lvlJc w:val="left"/>
-      <w:pPr>
-        <w:ind w:left="720" w:hanging="360"/>
-      </w:pPr>
-      <w:rPr>
-        <w:rFonts w:ascii="Arial" w:eastAsia="Times New Roman" w:hAnsi="Arial" w:cs="Arial" w:hint="default"/>
-      </w:rPr>
-    </w:lvl>
-    <w:lvl w:ilvl="1" w:tplc="04090003" w:tentative="1">
-      <w:start w:val="1"/>
-      <w:numFmt w:val="bullet"/>
-      <w:lvlText w:val="o"/>
-      <w:lvlJc w:val="left"/>
-      <w:pPr>
-        <w:ind w:left="1440" w:hanging="360"/>
-      </w:pPr>
-      <w:rPr>
-        <w:rFonts w:ascii="Courier New" w:hAnsi="Courier New" w:cs="Courier New" w:hint="default"/>
-      </w:rPr>
-    </w:lvl>
-    <w:lvl w:ilvl="2" w:tplc="04090005" w:tentative="1">
-      <w:start w:val="1"/>
-      <w:numFmt w:val="bullet"/>
-      <w:lvlText w:val=""/>
-      <w:lvlJc w:val="left"/>
-      <w:pPr>
-        <w:ind w:left="2160" w:hanging="360"/>
-      </w:pPr>
-      <w:rPr>
-        <w:rFonts w:ascii="Wingdings" w:hAnsi="Wingdings" w:hint="default"/>
-      </w:rPr>
-    </w:lvl>
-    <w:lvl w:ilvl="3" w:tplc="04090001" w:tentative="1">
-      <w:start w:val="1"/>
-      <w:numFmt w:val="bullet"/>
-      <w:lvlText w:val=""/>
-      <w:lvlJc w:val="left"/>
-      <w:pPr>
-        <w:ind w:left="2880" w:hanging="360"/>
-      </w:pPr>
-      <w:rPr>
-        <w:rFonts w:ascii="Symbol" w:hAnsi="Symbol" w:hint="default"/>
-      </w:rPr>
-    </w:lvl>
-    <w:lvl w:ilvl="4" w:tplc="04090003" w:tentative="1">
-      <w:start w:val="1"/>
-      <w:numFmt w:val="bullet"/>
-      <w:lvlText w:val="o"/>
-      <w:lvlJc w:val="left"/>
-      <w:pPr>
-        <w:ind w:left="3600" w:hanging="360"/>
-      </w:pPr>
-      <w:rPr>
-        <w:rFonts w:ascii="Courier New" w:hAnsi="Courier New" w:cs="Courier New" w:hint="default"/>
-      </w:rPr>
-    </w:lvl>
-    <w:lvl w:ilvl="5" w:tplc="04090005" w:tentative="1">
-      <w:start w:val="1"/>
-      <w:numFmt w:val="bullet"/>
-      <w:lvlText w:val=""/>
-      <w:lvlJc w:val="left"/>
-      <w:pPr>
-        <w:ind w:left="4320" w:hanging="360"/>
-      </w:pPr>
-      <w:rPr>
-        <w:rFonts w:ascii="Wingdings" w:hAnsi="Wingdings" w:hint="default"/>
-      </w:rPr>
-    </w:lvl>
-    <w:lvl w:ilvl="6" w:tplc="04090001" w:tentative="1">
-      <w:start w:val="1"/>
-      <w:numFmt w:val="bullet"/>
-      <w:lvlText w:val=""/>
-      <w:lvlJc w:val="left"/>
-      <w:pPr>
-        <w:ind w:left="5040" w:hanging="360"/>
-      </w:pPr>
-      <w:rPr>
-        <w:rFonts w:ascii="Symbol" w:hAnsi="Symbol" w:hint="default"/>
-      </w:rPr>
-    </w:lvl>
-    <w:lvl w:ilvl="7" w:tplc="04090003" w:tentative="1">
-      <w:start w:val="1"/>
-      <w:numFmt w:val="bullet"/>
-      <w:lvlText w:val="o"/>
-      <w:lvlJc w:val="left"/>
-      <w:pPr>
-        <w:ind w:left="5760" w:hanging="360"/>
-      </w:pPr>
-      <w:rPr>
-        <w:rFonts w:ascii="Courier New" w:hAnsi="Courier New" w:cs="Courier New" w:hint="default"/>
-      </w:rPr>
-    </w:lvl>
-    <w:lvl w:ilvl="8" w:tplc="04090005" w:tentative="1">
-      <w:start w:val="1"/>
-      <w:numFmt w:val="bullet"/>
-      <w:lvlText w:val=""/>
-      <w:lvlJc w:val="left"/>
-      <w:pPr>
-        <w:ind w:left="6480" w:hanging="360"/>
-      </w:pPr>
-      <w:rPr>
-        <w:rFonts w:ascii="Wingdings" w:hAnsi="Wingdings" w:hint="default"/>
-      </w:rPr>
-    </w:lvl>
-  </w:abstractNum>
   <w:num w:numId="1">
     <w:abstractNumId w:val="1"/>
   </w:num>
   <w:num w:numId="2">
     <w:abstractNumId w:val="0"/>
-  </w:num>
-  <w:num w:numId="3">
-    <w:abstractNumId w:val="2"/>
-  </w:num>
-  <w:num w:numId="4">
-    <w:abstractNumId w:val="4"/>
-  </w:num>
-  <w:num w:numId="5">
-    <w:abstractNumId w:val="3"/>
   </w:num>
 </w:numbering>
 </file>
@@ -1449,7 +1048,6 @@
     <w:lsdException w:name="HTML Sample" w:semiHidden="1" w:unhideWhenUsed="1"/>
     <w:lsdException w:name="HTML Typewriter" w:semiHidden="1" w:unhideWhenUsed="1"/>
     <w:lsdException w:name="HTML Variable" w:semiHidden="1" w:unhideWhenUsed="1"/>
-    <w:lsdException w:name="Normal Table" w:semiHidden="1" w:unhideWhenUsed="1"/>
     <w:lsdException w:name="annotation subject" w:semiHidden="1" w:unhideWhenUsed="1"/>
     <w:lsdException w:name="No List" w:semiHidden="1" w:unhideWhenUsed="1"/>
     <w:lsdException w:name="Outline List 1" w:semiHidden="1" w:unhideWhenUsed="1"/>
@@ -1496,10 +1094,8 @@
     <w:lsdException w:name="Table Subtle 2" w:semiHidden="1" w:unhideWhenUsed="1"/>
     <w:lsdException w:name="Table Web 1" w:semiHidden="1" w:unhideWhenUsed="1"/>
     <w:lsdException w:name="Table Web 2" w:semiHidden="1" w:unhideWhenUsed="1"/>
-    <w:lsdException w:name="Table Web 3" w:semiHidden="1" w:unhideWhenUsed="1"/>
     <w:lsdException w:name="Balloon Text" w:semiHidden="1" w:unhideWhenUsed="1"/>
     <w:lsdException w:name="Table Grid" w:uiPriority="39"/>
-    <w:lsdException w:name="Table Theme" w:semiHidden="1" w:unhideWhenUsed="1"/>
     <w:lsdException w:name="Placeholder Text" w:semiHidden="1"/>
     <w:lsdException w:name="No Spacing" w:uiPriority="1" w:qFormat="1"/>
     <w:lsdException w:name="Light Shading" w:uiPriority="60"/>

</xml_diff>